<commit_message>
Desenvolvimento do CRUD de usuários e roles
</commit_message>
<xml_diff>
--- a/documentos/PLANO DE AÇÃO PROJETO INTEGRADOR.docx
+++ b/documentos/PLANO DE AÇÃO PROJETO INTEGRADOR.docx
@@ -56,7 +56,25 @@
           <w:sz w:val="24"/>
           <w:szCs w:val="24"/>
         </w:rPr>
-        <w:t xml:space="preserve">Pedro L. Ferrareso </w:t>
+        <w:t xml:space="preserve">Pedro L. </w:t>
+      </w:r>
+      <w:proofErr w:type="spellStart"/>
+      <w:r>
+        <w:rPr>
+          <w:rFonts w:ascii="Arial" w:hAnsi="Arial" w:cs="Arial"/>
+          <w:sz w:val="24"/>
+          <w:szCs w:val="24"/>
+        </w:rPr>
+        <w:t>Ferrareso</w:t>
+      </w:r>
+      <w:proofErr w:type="spellEnd"/>
+      <w:r>
+        <w:rPr>
+          <w:rFonts w:ascii="Arial" w:hAnsi="Arial" w:cs="Arial"/>
+          <w:sz w:val="24"/>
+          <w:szCs w:val="24"/>
+        </w:rPr>
+        <w:t xml:space="preserve"> </w:t>
       </w:r>
     </w:p>
     <w:p>
@@ -233,7 +251,25 @@
           <w:szCs w:val="24"/>
         </w:rPr>
         <w:tab/>
-        <w:t>A estrutura inicial do projeto será feita para que ja tenhamos o projeto criado para iniciar o desenvolvimento na semana seguinte.</w:t>
+        <w:t xml:space="preserve">A estrutura inicial do projeto será feita para que </w:t>
+      </w:r>
+      <w:proofErr w:type="spellStart"/>
+      <w:r>
+        <w:rPr>
+          <w:rFonts w:ascii="Arial" w:hAnsi="Arial" w:cs="Arial"/>
+          <w:sz w:val="24"/>
+          <w:szCs w:val="24"/>
+        </w:rPr>
+        <w:t>ja</w:t>
+      </w:r>
+      <w:proofErr w:type="spellEnd"/>
+      <w:r>
+        <w:rPr>
+          <w:rFonts w:ascii="Arial" w:hAnsi="Arial" w:cs="Arial"/>
+          <w:sz w:val="24"/>
+          <w:szCs w:val="24"/>
+        </w:rPr>
+        <w:t xml:space="preserve"> tenhamos o projeto criado para iniciar o desenvolvimento na semana seguinte.</w:t>
       </w:r>
     </w:p>
     <w:p>
@@ -353,8 +389,18 @@
           <w:sz w:val="24"/>
           <w:szCs w:val="24"/>
         </w:rPr>
-        <w:t xml:space="preserve"> utilizando o BrModelo</w:t>
-      </w:r>
+        <w:t xml:space="preserve"> utilizando o </w:t>
+      </w:r>
+      <w:proofErr w:type="spellStart"/>
+      <w:r>
+        <w:rPr>
+          <w:rFonts w:ascii="Arial" w:hAnsi="Arial" w:cs="Arial"/>
+          <w:sz w:val="24"/>
+          <w:szCs w:val="24"/>
+        </w:rPr>
+        <w:t>BrModelo</w:t>
+      </w:r>
+      <w:proofErr w:type="spellEnd"/>
     </w:p>
     <w:p>
       <w:pPr>
@@ -584,7 +630,7 @@
           <w:sz w:val="24"/>
           <w:szCs w:val="24"/>
         </w:rPr>
-        <w:t>Será feito um CRUD de usuários, onde sua senha senha encriptada antes de ser salva no banco de dados para que a senha não fiquei exposta na tabela. Usuários serão divididos entre consumidores e vendedores, assim cada usuário terá acesso somente a recursos que eles precisam utilizar.</w:t>
+        <w:t>Será feito um CRUD de usuários, onde sua senha encriptada antes de ser salva no banco de dados para que a senha não fiquei exposta na tabela. Usuários serão divididos entre consumidores e vendedores, assim cada usuário terá acesso somente a recursos que eles precisam utilizar.</w:t>
       </w:r>
     </w:p>
     <w:p>
@@ -602,7 +648,49 @@
           <w:sz w:val="24"/>
           <w:szCs w:val="24"/>
         </w:rPr>
-        <w:t>O cadastro de usuário terá a regra de que não podem haver nomes de usuário e email repetidos.</w:t>
+        <w:t xml:space="preserve">O cadastro de usuário terá a regra de que não podem haver </w:t>
+      </w:r>
+      <w:r>
+        <w:rPr>
+          <w:rFonts w:ascii="Arial" w:hAnsi="Arial" w:cs="Arial"/>
+          <w:sz w:val="24"/>
+          <w:szCs w:val="24"/>
+        </w:rPr>
+        <w:t>CPFs/</w:t>
+      </w:r>
+      <w:proofErr w:type="spellStart"/>
+      <w:r>
+        <w:rPr>
+          <w:rFonts w:ascii="Arial" w:hAnsi="Arial" w:cs="Arial"/>
+          <w:sz w:val="24"/>
+          <w:szCs w:val="24"/>
+        </w:rPr>
+        <w:t>CNPJs</w:t>
+      </w:r>
+      <w:proofErr w:type="spellEnd"/>
+      <w:r>
+        <w:rPr>
+          <w:rFonts w:ascii="Arial" w:hAnsi="Arial" w:cs="Arial"/>
+          <w:sz w:val="24"/>
+          <w:szCs w:val="24"/>
+        </w:rPr>
+        <w:t xml:space="preserve"> e </w:t>
+      </w:r>
+      <w:r>
+        <w:rPr>
+          <w:rFonts w:ascii="Arial" w:hAnsi="Arial" w:cs="Arial"/>
+          <w:sz w:val="24"/>
+          <w:szCs w:val="24"/>
+        </w:rPr>
+        <w:t>e-mails</w:t>
+      </w:r>
+      <w:r>
+        <w:rPr>
+          <w:rFonts w:ascii="Arial" w:hAnsi="Arial" w:cs="Arial"/>
+          <w:sz w:val="24"/>
+          <w:szCs w:val="24"/>
+        </w:rPr>
+        <w:t xml:space="preserve"> repetidos.</w:t>
       </w:r>
     </w:p>
     <w:p>
@@ -986,7 +1074,43 @@
         </w:rPr>
         <w:lastRenderedPageBreak/>
         <w:tab/>
-        <w:t>Nesse momento já teremos tanto os usuários quanto os ingressos cadastrados, sendo assim precisamos fazer um endpoint para que seja possivel um usuário comprar um ingresso</w:t>
+        <w:t xml:space="preserve">Nesse momento já teremos tanto os usuários quanto os ingressos cadastrados, sendo assim precisamos fazer um </w:t>
+      </w:r>
+      <w:proofErr w:type="spellStart"/>
+      <w:r>
+        <w:rPr>
+          <w:rFonts w:ascii="Arial" w:hAnsi="Arial" w:cs="Arial"/>
+          <w:sz w:val="24"/>
+          <w:szCs w:val="24"/>
+        </w:rPr>
+        <w:t>endpoint</w:t>
+      </w:r>
+      <w:proofErr w:type="spellEnd"/>
+      <w:r>
+        <w:rPr>
+          <w:rFonts w:ascii="Arial" w:hAnsi="Arial" w:cs="Arial"/>
+          <w:sz w:val="24"/>
+          <w:szCs w:val="24"/>
+        </w:rPr>
+        <w:t xml:space="preserve"> para que seja </w:t>
+      </w:r>
+      <w:proofErr w:type="spellStart"/>
+      <w:r>
+        <w:rPr>
+          <w:rFonts w:ascii="Arial" w:hAnsi="Arial" w:cs="Arial"/>
+          <w:sz w:val="24"/>
+          <w:szCs w:val="24"/>
+        </w:rPr>
+        <w:t>possivel</w:t>
+      </w:r>
+      <w:proofErr w:type="spellEnd"/>
+      <w:r>
+        <w:rPr>
+          <w:rFonts w:ascii="Arial" w:hAnsi="Arial" w:cs="Arial"/>
+          <w:sz w:val="24"/>
+          <w:szCs w:val="24"/>
+        </w:rPr>
+        <w:t xml:space="preserve"> um usuário comprar um ingresso</w:t>
       </w:r>
       <w:r>
         <w:rPr>
@@ -1011,7 +1135,25 @@
           <w:sz w:val="24"/>
           <w:szCs w:val="24"/>
         </w:rPr>
-        <w:t>As rotas de histórico servirá para que o usuário possa ver os ingressos que já compraram ou os ingressos que ja cadastraram, dependendo das permissões do usuário.</w:t>
+        <w:t xml:space="preserve">As rotas de histórico servirá para que o usuário possa ver os ingressos que já compraram ou os ingressos que </w:t>
+      </w:r>
+      <w:proofErr w:type="spellStart"/>
+      <w:r>
+        <w:rPr>
+          <w:rFonts w:ascii="Arial" w:hAnsi="Arial" w:cs="Arial"/>
+          <w:sz w:val="24"/>
+          <w:szCs w:val="24"/>
+        </w:rPr>
+        <w:t>ja</w:t>
+      </w:r>
+      <w:proofErr w:type="spellEnd"/>
+      <w:r>
+        <w:rPr>
+          <w:rFonts w:ascii="Arial" w:hAnsi="Arial" w:cs="Arial"/>
+          <w:sz w:val="24"/>
+          <w:szCs w:val="24"/>
+        </w:rPr>
+        <w:t xml:space="preserve"> cadastraram, dependendo das permissões do usuário.</w:t>
       </w:r>
     </w:p>
     <w:p>
@@ -1253,7 +1395,25 @@
           <w:szCs w:val="24"/>
         </w:rPr>
         <w:tab/>
-        <w:t>Há duas regras na aplicação, uma delas é que quando a quantidade total de ingressos disponibilidades para venda se esgotar o status do ingresso deverá mudar para ESGOTADO e ingressos com data anterior a data atual devem ficar com o status INDISPONIVEL, ingressos com esses status não devem aparecer na pagina inicial da aplicação.</w:t>
+        <w:t xml:space="preserve">Há duas regras na aplicação, uma delas é que quando a quantidade total de ingressos disponibilidades para venda se esgotar o status do ingresso deverá mudar para ESGOTADO e ingressos com data anterior a data atual devem ficar com o status INDISPONIVEL, ingressos com esses status não devem aparecer na </w:t>
+      </w:r>
+      <w:proofErr w:type="spellStart"/>
+      <w:r>
+        <w:rPr>
+          <w:rFonts w:ascii="Arial" w:hAnsi="Arial" w:cs="Arial"/>
+          <w:sz w:val="24"/>
+          <w:szCs w:val="24"/>
+        </w:rPr>
+        <w:t>pagina</w:t>
+      </w:r>
+      <w:proofErr w:type="spellEnd"/>
+      <w:r>
+        <w:rPr>
+          <w:rFonts w:ascii="Arial" w:hAnsi="Arial" w:cs="Arial"/>
+          <w:sz w:val="24"/>
+          <w:szCs w:val="24"/>
+        </w:rPr>
+        <w:t xml:space="preserve"> inicial da aplicação.</w:t>
       </w:r>
     </w:p>
     <w:p>
@@ -1358,7 +1518,43 @@
           <w:szCs w:val="24"/>
         </w:rPr>
         <w:lastRenderedPageBreak/>
-        <w:t>No endpoint para obter todos os ingressos deve haver filtros por query params para que haja a opção dos ingressos com status ESGOTADO e INDISPONIVEL não sejam retornados na requisição.</w:t>
+        <w:t xml:space="preserve">No </w:t>
+      </w:r>
+      <w:proofErr w:type="spellStart"/>
+      <w:r>
+        <w:rPr>
+          <w:rFonts w:ascii="Arial" w:hAnsi="Arial" w:cs="Arial"/>
+          <w:sz w:val="24"/>
+          <w:szCs w:val="24"/>
+        </w:rPr>
+        <w:t>endpoint</w:t>
+      </w:r>
+      <w:proofErr w:type="spellEnd"/>
+      <w:r>
+        <w:rPr>
+          <w:rFonts w:ascii="Arial" w:hAnsi="Arial" w:cs="Arial"/>
+          <w:sz w:val="24"/>
+          <w:szCs w:val="24"/>
+        </w:rPr>
+        <w:t xml:space="preserve"> para obter todos os ingressos deve haver filtros por query </w:t>
+      </w:r>
+      <w:proofErr w:type="spellStart"/>
+      <w:r>
+        <w:rPr>
+          <w:rFonts w:ascii="Arial" w:hAnsi="Arial" w:cs="Arial"/>
+          <w:sz w:val="24"/>
+          <w:szCs w:val="24"/>
+        </w:rPr>
+        <w:t>params</w:t>
+      </w:r>
+      <w:proofErr w:type="spellEnd"/>
+      <w:r>
+        <w:rPr>
+          <w:rFonts w:ascii="Arial" w:hAnsi="Arial" w:cs="Arial"/>
+          <w:sz w:val="24"/>
+          <w:szCs w:val="24"/>
+        </w:rPr>
+        <w:t xml:space="preserve"> para que haja a opção dos ingressos com status ESGOTADO e INDISPONIVEL não sejam retornados na requisição.</w:t>
       </w:r>
       <w:r>
         <w:rPr>
@@ -1495,7 +1691,25 @@
           <w:szCs w:val="24"/>
         </w:rPr>
         <w:tab/>
-        <w:t>Será feito para que os usuários da aplicação façam login e caso ainda não possuam uma conta cadastrarem-se no site. Assim será possivel fazer a compra de seus ingressos.</w:t>
+        <w:t xml:space="preserve">Será feito para que os usuários da aplicação façam login e caso ainda não possuam uma conta cadastrarem-se no site. Assim será </w:t>
+      </w:r>
+      <w:proofErr w:type="spellStart"/>
+      <w:r>
+        <w:rPr>
+          <w:rFonts w:ascii="Arial" w:hAnsi="Arial" w:cs="Arial"/>
+          <w:sz w:val="24"/>
+          <w:szCs w:val="24"/>
+        </w:rPr>
+        <w:t>possivel</w:t>
+      </w:r>
+      <w:proofErr w:type="spellEnd"/>
+      <w:r>
+        <w:rPr>
+          <w:rFonts w:ascii="Arial" w:hAnsi="Arial" w:cs="Arial"/>
+          <w:sz w:val="24"/>
+          <w:szCs w:val="24"/>
+        </w:rPr>
+        <w:t xml:space="preserve"> fazer a compra de seus ingressos.</w:t>
       </w:r>
     </w:p>
     <w:p>
@@ -1565,8 +1779,18 @@
           <w:szCs w:val="24"/>
         </w:rPr>
         <w:tab/>
-        <w:t>Pedro Lanatti</w:t>
-      </w:r>
+        <w:t xml:space="preserve">Pedro </w:t>
+      </w:r>
+      <w:proofErr w:type="spellStart"/>
+      <w:r>
+        <w:rPr>
+          <w:rFonts w:ascii="Arial" w:hAnsi="Arial" w:cs="Arial"/>
+          <w:sz w:val="24"/>
+          <w:szCs w:val="24"/>
+        </w:rPr>
+        <w:t>Lanatti</w:t>
+      </w:r>
+      <w:proofErr w:type="spellEnd"/>
     </w:p>
     <w:p>
       <w:pPr>
@@ -1600,7 +1824,43 @@
           <w:szCs w:val="24"/>
         </w:rPr>
         <w:tab/>
-        <w:t>Será feito a pagina de cadastro e login em utilizando React.js com integração com o backend para que os usuários consigam acessar o site.</w:t>
+        <w:t xml:space="preserve">Será feito a </w:t>
+      </w:r>
+      <w:proofErr w:type="spellStart"/>
+      <w:r>
+        <w:rPr>
+          <w:rFonts w:ascii="Arial" w:hAnsi="Arial" w:cs="Arial"/>
+          <w:sz w:val="24"/>
+          <w:szCs w:val="24"/>
+        </w:rPr>
+        <w:t>pagina</w:t>
+      </w:r>
+      <w:proofErr w:type="spellEnd"/>
+      <w:r>
+        <w:rPr>
+          <w:rFonts w:ascii="Arial" w:hAnsi="Arial" w:cs="Arial"/>
+          <w:sz w:val="24"/>
+          <w:szCs w:val="24"/>
+        </w:rPr>
+        <w:t xml:space="preserve"> de cadastro e login em utilizando React.js com integração com o </w:t>
+      </w:r>
+      <w:proofErr w:type="spellStart"/>
+      <w:r>
+        <w:rPr>
+          <w:rFonts w:ascii="Arial" w:hAnsi="Arial" w:cs="Arial"/>
+          <w:sz w:val="24"/>
+          <w:szCs w:val="24"/>
+        </w:rPr>
+        <w:t>backend</w:t>
+      </w:r>
+      <w:proofErr w:type="spellEnd"/>
+      <w:r>
+        <w:rPr>
+          <w:rFonts w:ascii="Arial" w:hAnsi="Arial" w:cs="Arial"/>
+          <w:sz w:val="24"/>
+          <w:szCs w:val="24"/>
+        </w:rPr>
+        <w:t xml:space="preserve"> para que os usuários consigam acessar o site.</w:t>
       </w:r>
     </w:p>
     <w:p>
@@ -1677,7 +1937,25 @@
           <w:szCs w:val="24"/>
         </w:rPr>
         <w:tab/>
-        <w:t>Tela da pagina inicial do site</w:t>
+        <w:t xml:space="preserve">Tela da </w:t>
+      </w:r>
+      <w:proofErr w:type="spellStart"/>
+      <w:r>
+        <w:rPr>
+          <w:rFonts w:ascii="Arial" w:hAnsi="Arial" w:cs="Arial"/>
+          <w:sz w:val="24"/>
+          <w:szCs w:val="24"/>
+        </w:rPr>
+        <w:t>pagina</w:t>
+      </w:r>
+      <w:proofErr w:type="spellEnd"/>
+      <w:r>
+        <w:rPr>
+          <w:rFonts w:ascii="Arial" w:hAnsi="Arial" w:cs="Arial"/>
+          <w:sz w:val="24"/>
+          <w:szCs w:val="24"/>
+        </w:rPr>
+        <w:t xml:space="preserve"> inicial do site</w:t>
       </w:r>
     </w:p>
     <w:p>
@@ -1712,7 +1990,43 @@
           <w:szCs w:val="24"/>
         </w:rPr>
         <w:tab/>
-        <w:t>Essa pagina será feita para que os usuários consigam visualizar todos os ingressos disponiveis para compra.</w:t>
+        <w:t xml:space="preserve">Essa </w:t>
+      </w:r>
+      <w:proofErr w:type="spellStart"/>
+      <w:r>
+        <w:rPr>
+          <w:rFonts w:ascii="Arial" w:hAnsi="Arial" w:cs="Arial"/>
+          <w:sz w:val="24"/>
+          <w:szCs w:val="24"/>
+        </w:rPr>
+        <w:t>pagina</w:t>
+      </w:r>
+      <w:proofErr w:type="spellEnd"/>
+      <w:r>
+        <w:rPr>
+          <w:rFonts w:ascii="Arial" w:hAnsi="Arial" w:cs="Arial"/>
+          <w:sz w:val="24"/>
+          <w:szCs w:val="24"/>
+        </w:rPr>
+        <w:t xml:space="preserve"> será feita para que os usuários consigam visualizar todos os ingressos </w:t>
+      </w:r>
+      <w:proofErr w:type="spellStart"/>
+      <w:r>
+        <w:rPr>
+          <w:rFonts w:ascii="Arial" w:hAnsi="Arial" w:cs="Arial"/>
+          <w:sz w:val="24"/>
+          <w:szCs w:val="24"/>
+        </w:rPr>
+        <w:t>disponiveis</w:t>
+      </w:r>
+      <w:proofErr w:type="spellEnd"/>
+      <w:r>
+        <w:rPr>
+          <w:rFonts w:ascii="Arial" w:hAnsi="Arial" w:cs="Arial"/>
+          <w:sz w:val="24"/>
+          <w:szCs w:val="24"/>
+        </w:rPr>
+        <w:t xml:space="preserve"> para compra.</w:t>
       </w:r>
     </w:p>
     <w:p>
@@ -1782,8 +2096,18 @@
           <w:szCs w:val="24"/>
         </w:rPr>
         <w:tab/>
-        <w:t>Pedro Lanatti</w:t>
-      </w:r>
+        <w:t xml:space="preserve">Pedro </w:t>
+      </w:r>
+      <w:proofErr w:type="spellStart"/>
+      <w:r>
+        <w:rPr>
+          <w:rFonts w:ascii="Arial" w:hAnsi="Arial" w:cs="Arial"/>
+          <w:sz w:val="24"/>
+          <w:szCs w:val="24"/>
+        </w:rPr>
+        <w:t>Lanatti</w:t>
+      </w:r>
+      <w:proofErr w:type="spellEnd"/>
     </w:p>
     <w:p>
       <w:pPr>
@@ -1817,7 +2141,43 @@
           <w:szCs w:val="24"/>
         </w:rPr>
         <w:tab/>
-        <w:t xml:space="preserve">A pagina inicial estará repleta de cards que representaram os ingressos, onde um usuário poderá ver mais detalhes do ingresso e também compra-lo </w:t>
+        <w:t xml:space="preserve">A </w:t>
+      </w:r>
+      <w:proofErr w:type="spellStart"/>
+      <w:r>
+        <w:rPr>
+          <w:rFonts w:ascii="Arial" w:hAnsi="Arial" w:cs="Arial"/>
+          <w:sz w:val="24"/>
+          <w:szCs w:val="24"/>
+        </w:rPr>
+        <w:t>pagina</w:t>
+      </w:r>
+      <w:proofErr w:type="spellEnd"/>
+      <w:r>
+        <w:rPr>
+          <w:rFonts w:ascii="Arial" w:hAnsi="Arial" w:cs="Arial"/>
+          <w:sz w:val="24"/>
+          <w:szCs w:val="24"/>
+        </w:rPr>
+        <w:t xml:space="preserve"> inicial estará repleta de cards que representaram os ingressos, onde um usuário poderá ver mais detalhes do ingresso e também </w:t>
+      </w:r>
+      <w:proofErr w:type="gramStart"/>
+      <w:r>
+        <w:rPr>
+          <w:rFonts w:ascii="Arial" w:hAnsi="Arial" w:cs="Arial"/>
+          <w:sz w:val="24"/>
+          <w:szCs w:val="24"/>
+        </w:rPr>
+        <w:t>compra-lo</w:t>
+      </w:r>
+      <w:proofErr w:type="gramEnd"/>
+      <w:r>
+        <w:rPr>
+          <w:rFonts w:ascii="Arial" w:hAnsi="Arial" w:cs="Arial"/>
+          <w:sz w:val="24"/>
+          <w:szCs w:val="24"/>
+        </w:rPr>
+        <w:t xml:space="preserve"> </w:t>
       </w:r>
       <w:r>
         <w:rPr>
@@ -1826,7 +2186,25 @@
           <w:szCs w:val="24"/>
         </w:rPr>
         <w:lastRenderedPageBreak/>
-        <w:t>caso queira. Haverá filtros de pesquisa também para que usuários possam procurar direto pelo ingressos que eles desejam.</w:t>
+        <w:t xml:space="preserve">caso queira. Haverá filtros de pesquisa também para que usuários possam procurar direto </w:t>
+      </w:r>
+      <w:proofErr w:type="gramStart"/>
+      <w:r>
+        <w:rPr>
+          <w:rFonts w:ascii="Arial" w:hAnsi="Arial" w:cs="Arial"/>
+          <w:sz w:val="24"/>
+          <w:szCs w:val="24"/>
+        </w:rPr>
+        <w:t>pelo ingressos</w:t>
+      </w:r>
+      <w:proofErr w:type="gramEnd"/>
+      <w:r>
+        <w:rPr>
+          <w:rFonts w:ascii="Arial" w:hAnsi="Arial" w:cs="Arial"/>
+          <w:sz w:val="24"/>
+          <w:szCs w:val="24"/>
+        </w:rPr>
+        <w:t xml:space="preserve"> que eles desejam.</w:t>
       </w:r>
     </w:p>
     <w:p>
@@ -1973,7 +2351,25 @@
           <w:sz w:val="24"/>
           <w:szCs w:val="24"/>
         </w:rPr>
-        <w:t>será uma pagina onde o mesmo poderá além de verificar suas informações pessoais també</w:t>
+        <w:t xml:space="preserve">será uma </w:t>
+      </w:r>
+      <w:proofErr w:type="spellStart"/>
+      <w:r>
+        <w:rPr>
+          <w:rFonts w:ascii="Arial" w:hAnsi="Arial" w:cs="Arial"/>
+          <w:sz w:val="24"/>
+          <w:szCs w:val="24"/>
+        </w:rPr>
+        <w:t>pagina</w:t>
+      </w:r>
+      <w:proofErr w:type="spellEnd"/>
+      <w:r>
+        <w:rPr>
+          <w:rFonts w:ascii="Arial" w:hAnsi="Arial" w:cs="Arial"/>
+          <w:sz w:val="24"/>
+          <w:szCs w:val="24"/>
+        </w:rPr>
+        <w:t xml:space="preserve"> onde o mesmo poderá além de verificar suas informações pessoais també</w:t>
       </w:r>
       <w:r>
         <w:rPr>
@@ -2067,8 +2463,18 @@
           <w:szCs w:val="24"/>
         </w:rPr>
         <w:tab/>
-        <w:t>Pedro Lanatti</w:t>
-      </w:r>
+        <w:t xml:space="preserve">Pedro </w:t>
+      </w:r>
+      <w:proofErr w:type="spellStart"/>
+      <w:r>
+        <w:rPr>
+          <w:rFonts w:ascii="Arial" w:hAnsi="Arial" w:cs="Arial"/>
+          <w:sz w:val="24"/>
+          <w:szCs w:val="24"/>
+        </w:rPr>
+        <w:t>Lanatti</w:t>
+      </w:r>
+      <w:proofErr w:type="spellEnd"/>
     </w:p>
     <w:p>
       <w:pPr>
@@ -2102,15 +2508,69 @@
           <w:szCs w:val="24"/>
         </w:rPr>
         <w:tab/>
-        <w:t xml:space="preserve">Será feito integrando o endpoint do backend que retorna </w:t>
-      </w:r>
-      <w:r>
-        <w:rPr>
-          <w:rFonts w:ascii="Arial" w:hAnsi="Arial" w:cs="Arial"/>
-          <w:sz w:val="24"/>
-          <w:szCs w:val="24"/>
-        </w:rPr>
-        <w:t>os dados de um usuário especifico e o que retorna as comprar realizadas pelo usuário, com o frontend.</w:t>
+        <w:t xml:space="preserve">Será feito integrando o </w:t>
+      </w:r>
+      <w:proofErr w:type="spellStart"/>
+      <w:r>
+        <w:rPr>
+          <w:rFonts w:ascii="Arial" w:hAnsi="Arial" w:cs="Arial"/>
+          <w:sz w:val="24"/>
+          <w:szCs w:val="24"/>
+        </w:rPr>
+        <w:t>endpoint</w:t>
+      </w:r>
+      <w:proofErr w:type="spellEnd"/>
+      <w:r>
+        <w:rPr>
+          <w:rFonts w:ascii="Arial" w:hAnsi="Arial" w:cs="Arial"/>
+          <w:sz w:val="24"/>
+          <w:szCs w:val="24"/>
+        </w:rPr>
+        <w:t xml:space="preserve"> do </w:t>
+      </w:r>
+      <w:proofErr w:type="spellStart"/>
+      <w:r>
+        <w:rPr>
+          <w:rFonts w:ascii="Arial" w:hAnsi="Arial" w:cs="Arial"/>
+          <w:sz w:val="24"/>
+          <w:szCs w:val="24"/>
+        </w:rPr>
+        <w:t>backend</w:t>
+      </w:r>
+      <w:proofErr w:type="spellEnd"/>
+      <w:r>
+        <w:rPr>
+          <w:rFonts w:ascii="Arial" w:hAnsi="Arial" w:cs="Arial"/>
+          <w:sz w:val="24"/>
+          <w:szCs w:val="24"/>
+        </w:rPr>
+        <w:t xml:space="preserve"> que retorna </w:t>
+      </w:r>
+      <w:r>
+        <w:rPr>
+          <w:rFonts w:ascii="Arial" w:hAnsi="Arial" w:cs="Arial"/>
+          <w:sz w:val="24"/>
+          <w:szCs w:val="24"/>
+        </w:rPr>
+        <w:t xml:space="preserve">os dados de um usuário especifico e o que retorna as comprar realizadas pelo usuário, com o </w:t>
+      </w:r>
+      <w:proofErr w:type="spellStart"/>
+      <w:r>
+        <w:rPr>
+          <w:rFonts w:ascii="Arial" w:hAnsi="Arial" w:cs="Arial"/>
+          <w:sz w:val="24"/>
+          <w:szCs w:val="24"/>
+        </w:rPr>
+        <w:t>frontend</w:t>
+      </w:r>
+      <w:proofErr w:type="spellEnd"/>
+      <w:r>
+        <w:rPr>
+          <w:rFonts w:ascii="Arial" w:hAnsi="Arial" w:cs="Arial"/>
+          <w:sz w:val="24"/>
+          <w:szCs w:val="24"/>
+        </w:rPr>
+        <w:t>.</w:t>
       </w:r>
     </w:p>
     <w:p>
@@ -2230,7 +2690,25 @@
           <w:sz w:val="24"/>
           <w:szCs w:val="24"/>
         </w:rPr>
-        <w:t>A tela exclusiva do usuário vendedor será uma pagina onde o mesmo poderá além de verificar suas informações pessoais também poderá ver os ingressos que o mesmo já cadastrou e as pessoas que o compraram.</w:t>
+        <w:t xml:space="preserve">A tela exclusiva do usuário vendedor será uma </w:t>
+      </w:r>
+      <w:proofErr w:type="spellStart"/>
+      <w:r>
+        <w:rPr>
+          <w:rFonts w:ascii="Arial" w:hAnsi="Arial" w:cs="Arial"/>
+          <w:sz w:val="24"/>
+          <w:szCs w:val="24"/>
+        </w:rPr>
+        <w:t>pagina</w:t>
+      </w:r>
+      <w:proofErr w:type="spellEnd"/>
+      <w:r>
+        <w:rPr>
+          <w:rFonts w:ascii="Arial" w:hAnsi="Arial" w:cs="Arial"/>
+          <w:sz w:val="24"/>
+          <w:szCs w:val="24"/>
+        </w:rPr>
+        <w:t xml:space="preserve"> onde o mesmo poderá além de verificar suas informações pessoais também poderá ver os ingressos que o mesmo já cadastrou e as pessoas que o compraram.</w:t>
       </w:r>
     </w:p>
     <w:p>
@@ -2309,8 +2787,18 @@
           <w:szCs w:val="24"/>
         </w:rPr>
         <w:tab/>
-        <w:t>Pedro Lanatti</w:t>
-      </w:r>
+        <w:t xml:space="preserve">Pedro </w:t>
+      </w:r>
+      <w:proofErr w:type="spellStart"/>
+      <w:r>
+        <w:rPr>
+          <w:rFonts w:ascii="Arial" w:hAnsi="Arial" w:cs="Arial"/>
+          <w:sz w:val="24"/>
+          <w:szCs w:val="24"/>
+        </w:rPr>
+        <w:t>Lanatti</w:t>
+      </w:r>
+      <w:proofErr w:type="spellEnd"/>
     </w:p>
     <w:p>
       <w:pPr>
@@ -2345,7 +2833,61 @@
         </w:rPr>
         <w:lastRenderedPageBreak/>
         <w:tab/>
-        <w:t>Será feito integrando o endpoint do backend que retorna os dados de um usuário especifico e o que retorna os ingressos cadastrados pelo usuário, com o frontend.</w:t>
+        <w:t xml:space="preserve">Será feito integrando o </w:t>
+      </w:r>
+      <w:proofErr w:type="spellStart"/>
+      <w:r>
+        <w:rPr>
+          <w:rFonts w:ascii="Arial" w:hAnsi="Arial" w:cs="Arial"/>
+          <w:sz w:val="24"/>
+          <w:szCs w:val="24"/>
+        </w:rPr>
+        <w:t>endpoint</w:t>
+      </w:r>
+      <w:proofErr w:type="spellEnd"/>
+      <w:r>
+        <w:rPr>
+          <w:rFonts w:ascii="Arial" w:hAnsi="Arial" w:cs="Arial"/>
+          <w:sz w:val="24"/>
+          <w:szCs w:val="24"/>
+        </w:rPr>
+        <w:t xml:space="preserve"> do </w:t>
+      </w:r>
+      <w:proofErr w:type="spellStart"/>
+      <w:r>
+        <w:rPr>
+          <w:rFonts w:ascii="Arial" w:hAnsi="Arial" w:cs="Arial"/>
+          <w:sz w:val="24"/>
+          <w:szCs w:val="24"/>
+        </w:rPr>
+        <w:t>backend</w:t>
+      </w:r>
+      <w:proofErr w:type="spellEnd"/>
+      <w:r>
+        <w:rPr>
+          <w:rFonts w:ascii="Arial" w:hAnsi="Arial" w:cs="Arial"/>
+          <w:sz w:val="24"/>
+          <w:szCs w:val="24"/>
+        </w:rPr>
+        <w:t xml:space="preserve"> que retorna os dados de um usuário especifico e o que retorna os ingressos cadastrados pelo usuário, com o </w:t>
+      </w:r>
+      <w:proofErr w:type="spellStart"/>
+      <w:r>
+        <w:rPr>
+          <w:rFonts w:ascii="Arial" w:hAnsi="Arial" w:cs="Arial"/>
+          <w:sz w:val="24"/>
+          <w:szCs w:val="24"/>
+        </w:rPr>
+        <w:t>frontend</w:t>
+      </w:r>
+      <w:proofErr w:type="spellEnd"/>
+      <w:r>
+        <w:rPr>
+          <w:rFonts w:ascii="Arial" w:hAnsi="Arial" w:cs="Arial"/>
+          <w:sz w:val="24"/>
+          <w:szCs w:val="24"/>
+        </w:rPr>
+        <w:t>.</w:t>
       </w:r>
     </w:p>
     <w:p>
@@ -2419,7 +2961,25 @@
           <w:szCs w:val="24"/>
         </w:rPr>
         <w:tab/>
-        <w:t>Gravação do video da aplicação finalizada</w:t>
+        <w:t xml:space="preserve">Gravação do </w:t>
+      </w:r>
+      <w:proofErr w:type="spellStart"/>
+      <w:r>
+        <w:rPr>
+          <w:rFonts w:ascii="Arial" w:hAnsi="Arial" w:cs="Arial"/>
+          <w:sz w:val="24"/>
+          <w:szCs w:val="24"/>
+        </w:rPr>
+        <w:t>video</w:t>
+      </w:r>
+      <w:proofErr w:type="spellEnd"/>
+      <w:r>
+        <w:rPr>
+          <w:rFonts w:ascii="Arial" w:hAnsi="Arial" w:cs="Arial"/>
+          <w:sz w:val="24"/>
+          <w:szCs w:val="24"/>
+        </w:rPr>
+        <w:t xml:space="preserve"> da aplicação finalizada</w:t>
       </w:r>
     </w:p>
     <w:p>
@@ -2524,8 +3084,18 @@
           <w:szCs w:val="24"/>
         </w:rPr>
         <w:tab/>
-        <w:t>Pedro Lanatti</w:t>
-      </w:r>
+        <w:t xml:space="preserve">Pedro </w:t>
+      </w:r>
+      <w:proofErr w:type="spellStart"/>
+      <w:r>
+        <w:rPr>
+          <w:rFonts w:ascii="Arial" w:hAnsi="Arial" w:cs="Arial"/>
+          <w:sz w:val="24"/>
+          <w:szCs w:val="24"/>
+        </w:rPr>
+        <w:t>Lanatti</w:t>
+      </w:r>
+      <w:proofErr w:type="spellEnd"/>
     </w:p>
     <w:p>
       <w:pPr>
@@ -2559,7 +3129,43 @@
           <w:szCs w:val="24"/>
         </w:rPr>
         <w:tab/>
-        <w:t>Após o projeto estar conluido, será gravado um video mostrando a aplicação completa e todas as suas funcionalidades.</w:t>
+        <w:t xml:space="preserve">Após o projeto estar </w:t>
+      </w:r>
+      <w:proofErr w:type="spellStart"/>
+      <w:r>
+        <w:rPr>
+          <w:rFonts w:ascii="Arial" w:hAnsi="Arial" w:cs="Arial"/>
+          <w:sz w:val="24"/>
+          <w:szCs w:val="24"/>
+        </w:rPr>
+        <w:t>conluido</w:t>
+      </w:r>
+      <w:proofErr w:type="spellEnd"/>
+      <w:r>
+        <w:rPr>
+          <w:rFonts w:ascii="Arial" w:hAnsi="Arial" w:cs="Arial"/>
+          <w:sz w:val="24"/>
+          <w:szCs w:val="24"/>
+        </w:rPr>
+        <w:t xml:space="preserve">, será gravado um </w:t>
+      </w:r>
+      <w:proofErr w:type="spellStart"/>
+      <w:r>
+        <w:rPr>
+          <w:rFonts w:ascii="Arial" w:hAnsi="Arial" w:cs="Arial"/>
+          <w:sz w:val="24"/>
+          <w:szCs w:val="24"/>
+        </w:rPr>
+        <w:t>video</w:t>
+      </w:r>
+      <w:proofErr w:type="spellEnd"/>
+      <w:r>
+        <w:rPr>
+          <w:rFonts w:ascii="Arial" w:hAnsi="Arial" w:cs="Arial"/>
+          <w:sz w:val="24"/>
+          <w:szCs w:val="24"/>
+        </w:rPr>
+        <w:t xml:space="preserve"> mostrando a aplicação completa e todas as suas funcionalidades.</w:t>
       </w:r>
     </w:p>
     <w:p>
@@ -3015,13 +3621,13 @@
     <w:name w:val="Normal"/>
     <w:qFormat/>
   </w:style>
-  <w:style w:type="character" w:default="1" w:styleId="DefaultParagraphFont">
+  <w:style w:type="character" w:default="1" w:styleId="Fontepargpadro">
     <w:name w:val="Default Paragraph Font"/>
     <w:uiPriority w:val="1"/>
     <w:semiHidden/>
     <w:unhideWhenUsed/>
   </w:style>
-  <w:style w:type="table" w:default="1" w:styleId="TableNormal">
+  <w:style w:type="table" w:default="1" w:styleId="Tabelanormal">
     <w:name w:val="Normal Table"/>
     <w:uiPriority w:val="99"/>
     <w:semiHidden/>
@@ -3036,7 +3642,7 @@
       </w:tblCellMar>
     </w:tblPr>
   </w:style>
-  <w:style w:type="numbering" w:default="1" w:styleId="NoList">
+  <w:style w:type="numbering" w:default="1" w:styleId="Semlista">
     <w:name w:val="No List"/>
     <w:uiPriority w:val="99"/>
     <w:semiHidden/>

</xml_diff>

<commit_message>
Aplicação das regras de negócio do sistema
</commit_message>
<xml_diff>
--- a/documentos/PLANO DE AÇÃO PROJETO INTEGRADOR.docx
+++ b/documentos/PLANO DE AÇÃO PROJETO INTEGRADOR.docx
@@ -1094,16 +1094,14 @@
         </w:rPr>
         <w:t xml:space="preserve"> para que seja </w:t>
       </w:r>
-      <w:proofErr w:type="spellStart"/>
-      <w:r>
-        <w:rPr>
-          <w:rFonts w:ascii="Arial" w:hAnsi="Arial" w:cs="Arial"/>
-          <w:sz w:val="24"/>
-          <w:szCs w:val="24"/>
-        </w:rPr>
-        <w:t>possivel</w:t>
-      </w:r>
-      <w:proofErr w:type="spellEnd"/>
+      <w:r>
+        <w:rPr>
+          <w:rFonts w:ascii="Arial" w:hAnsi="Arial" w:cs="Arial"/>
+          <w:sz w:val="24"/>
+          <w:szCs w:val="24"/>
+        </w:rPr>
+        <w:t>possível</w:t>
+      </w:r>
       <w:r>
         <w:rPr>
           <w:rFonts w:ascii="Arial" w:hAnsi="Arial" w:cs="Arial"/>
@@ -1137,16 +1135,14 @@
         </w:rPr>
         <w:t xml:space="preserve">As rotas de histórico servirá para que o usuário possa ver os ingressos que já compraram ou os ingressos que </w:t>
       </w:r>
-      <w:proofErr w:type="spellStart"/>
-      <w:r>
-        <w:rPr>
-          <w:rFonts w:ascii="Arial" w:hAnsi="Arial" w:cs="Arial"/>
-          <w:sz w:val="24"/>
-          <w:szCs w:val="24"/>
-        </w:rPr>
-        <w:t>ja</w:t>
-      </w:r>
-      <w:proofErr w:type="spellEnd"/>
+      <w:r>
+        <w:rPr>
+          <w:rFonts w:ascii="Arial" w:hAnsi="Arial" w:cs="Arial"/>
+          <w:sz w:val="24"/>
+          <w:szCs w:val="24"/>
+        </w:rPr>
+        <w:t>já</w:t>
+      </w:r>
       <w:r>
         <w:rPr>
           <w:rFonts w:ascii="Arial" w:hAnsi="Arial" w:cs="Arial"/>
@@ -1397,16 +1393,14 @@
         <w:tab/>
         <w:t xml:space="preserve">Há duas regras na aplicação, uma delas é que quando a quantidade total de ingressos disponibilidades para venda se esgotar o status do ingresso deverá mudar para ESGOTADO e ingressos com data anterior a data atual devem ficar com o status INDISPONIVEL, ingressos com esses status não devem aparecer na </w:t>
       </w:r>
-      <w:proofErr w:type="spellStart"/>
-      <w:r>
-        <w:rPr>
-          <w:rFonts w:ascii="Arial" w:hAnsi="Arial" w:cs="Arial"/>
-          <w:sz w:val="24"/>
-          <w:szCs w:val="24"/>
-        </w:rPr>
-        <w:t>pagina</w:t>
-      </w:r>
-      <w:proofErr w:type="spellEnd"/>
+      <w:r>
+        <w:rPr>
+          <w:rFonts w:ascii="Arial" w:hAnsi="Arial" w:cs="Arial"/>
+          <w:sz w:val="24"/>
+          <w:szCs w:val="24"/>
+        </w:rPr>
+        <w:t>página</w:t>
+      </w:r>
       <w:r>
         <w:rPr>
           <w:rFonts w:ascii="Arial" w:hAnsi="Arial" w:cs="Arial"/>
@@ -1693,6 +1687,92 @@
         <w:tab/>
         <w:t xml:space="preserve">Será feito para que os usuários da aplicação façam login e caso ainda não possuam uma conta cadastrarem-se no site. Assim será </w:t>
       </w:r>
+      <w:r>
+        <w:rPr>
+          <w:rFonts w:ascii="Arial" w:hAnsi="Arial" w:cs="Arial"/>
+          <w:sz w:val="24"/>
+          <w:szCs w:val="24"/>
+        </w:rPr>
+        <w:t>possível</w:t>
+      </w:r>
+      <w:r>
+        <w:rPr>
+          <w:rFonts w:ascii="Arial" w:hAnsi="Arial" w:cs="Arial"/>
+          <w:sz w:val="24"/>
+          <w:szCs w:val="24"/>
+        </w:rPr>
+        <w:t xml:space="preserve"> fazer a compra de seus ingressos.</w:t>
+      </w:r>
+    </w:p>
+    <w:p>
+      <w:pPr>
+        <w:rPr>
+          <w:rFonts w:ascii="Arial" w:hAnsi="Arial" w:cs="Arial"/>
+          <w:sz w:val="24"/>
+          <w:szCs w:val="24"/>
+        </w:rPr>
+      </w:pPr>
+      <w:r>
+        <w:rPr>
+          <w:rFonts w:ascii="Arial" w:hAnsi="Arial" w:cs="Arial"/>
+          <w:sz w:val="24"/>
+          <w:szCs w:val="24"/>
+        </w:rPr>
+        <w:t>Quando será feito?</w:t>
+      </w:r>
+    </w:p>
+    <w:p>
+      <w:pPr>
+        <w:rPr>
+          <w:rFonts w:ascii="Arial" w:hAnsi="Arial" w:cs="Arial"/>
+          <w:sz w:val="24"/>
+          <w:szCs w:val="24"/>
+        </w:rPr>
+      </w:pPr>
+      <w:r>
+        <w:rPr>
+          <w:rFonts w:ascii="Arial" w:hAnsi="Arial" w:cs="Arial"/>
+          <w:sz w:val="24"/>
+          <w:szCs w:val="24"/>
+        </w:rPr>
+        <w:tab/>
+        <w:t>01/11 – 07/11</w:t>
+      </w:r>
+    </w:p>
+    <w:p>
+      <w:pPr>
+        <w:rPr>
+          <w:rFonts w:ascii="Arial" w:hAnsi="Arial" w:cs="Arial"/>
+          <w:sz w:val="24"/>
+          <w:szCs w:val="24"/>
+        </w:rPr>
+      </w:pPr>
+      <w:r>
+        <w:rPr>
+          <w:rFonts w:ascii="Arial" w:hAnsi="Arial" w:cs="Arial"/>
+          <w:sz w:val="24"/>
+          <w:szCs w:val="24"/>
+        </w:rPr>
+        <w:t>Por quem será feito?</w:t>
+      </w:r>
+    </w:p>
+    <w:p>
+      <w:pPr>
+        <w:rPr>
+          <w:rFonts w:ascii="Arial" w:hAnsi="Arial" w:cs="Arial"/>
+          <w:sz w:val="24"/>
+          <w:szCs w:val="24"/>
+        </w:rPr>
+      </w:pPr>
+      <w:r>
+        <w:rPr>
+          <w:rFonts w:ascii="Arial" w:hAnsi="Arial" w:cs="Arial"/>
+          <w:sz w:val="24"/>
+          <w:szCs w:val="24"/>
+        </w:rPr>
+        <w:tab/>
+        <w:t xml:space="preserve">Pedro </w:t>
+      </w:r>
       <w:proofErr w:type="spellStart"/>
       <w:r>
         <w:rPr>
@@ -1700,97 +1780,9 @@
           <w:sz w:val="24"/>
           <w:szCs w:val="24"/>
         </w:rPr>
-        <w:t>possivel</w:t>
+        <w:t>Lanatti</w:t>
       </w:r>
       <w:proofErr w:type="spellEnd"/>
-      <w:r>
-        <w:rPr>
-          <w:rFonts w:ascii="Arial" w:hAnsi="Arial" w:cs="Arial"/>
-          <w:sz w:val="24"/>
-          <w:szCs w:val="24"/>
-        </w:rPr>
-        <w:t xml:space="preserve"> fazer a compra de seus ingressos.</w:t>
-      </w:r>
-    </w:p>
-    <w:p>
-      <w:pPr>
-        <w:rPr>
-          <w:rFonts w:ascii="Arial" w:hAnsi="Arial" w:cs="Arial"/>
-          <w:sz w:val="24"/>
-          <w:szCs w:val="24"/>
-        </w:rPr>
-      </w:pPr>
-      <w:r>
-        <w:rPr>
-          <w:rFonts w:ascii="Arial" w:hAnsi="Arial" w:cs="Arial"/>
-          <w:sz w:val="24"/>
-          <w:szCs w:val="24"/>
-        </w:rPr>
-        <w:t>Quando será feito?</w:t>
-      </w:r>
-    </w:p>
-    <w:p>
-      <w:pPr>
-        <w:rPr>
-          <w:rFonts w:ascii="Arial" w:hAnsi="Arial" w:cs="Arial"/>
-          <w:sz w:val="24"/>
-          <w:szCs w:val="24"/>
-        </w:rPr>
-      </w:pPr>
-      <w:r>
-        <w:rPr>
-          <w:rFonts w:ascii="Arial" w:hAnsi="Arial" w:cs="Arial"/>
-          <w:sz w:val="24"/>
-          <w:szCs w:val="24"/>
-        </w:rPr>
-        <w:tab/>
-        <w:t>01/11 – 07/11</w:t>
-      </w:r>
-    </w:p>
-    <w:p>
-      <w:pPr>
-        <w:rPr>
-          <w:rFonts w:ascii="Arial" w:hAnsi="Arial" w:cs="Arial"/>
-          <w:sz w:val="24"/>
-          <w:szCs w:val="24"/>
-        </w:rPr>
-      </w:pPr>
-      <w:r>
-        <w:rPr>
-          <w:rFonts w:ascii="Arial" w:hAnsi="Arial" w:cs="Arial"/>
-          <w:sz w:val="24"/>
-          <w:szCs w:val="24"/>
-        </w:rPr>
-        <w:t>Por quem será feito?</w:t>
-      </w:r>
-    </w:p>
-    <w:p>
-      <w:pPr>
-        <w:rPr>
-          <w:rFonts w:ascii="Arial" w:hAnsi="Arial" w:cs="Arial"/>
-          <w:sz w:val="24"/>
-          <w:szCs w:val="24"/>
-        </w:rPr>
-      </w:pPr>
-      <w:r>
-        <w:rPr>
-          <w:rFonts w:ascii="Arial" w:hAnsi="Arial" w:cs="Arial"/>
-          <w:sz w:val="24"/>
-          <w:szCs w:val="24"/>
-        </w:rPr>
-        <w:tab/>
-        <w:t xml:space="preserve">Pedro </w:t>
-      </w:r>
-      <w:proofErr w:type="spellStart"/>
-      <w:r>
-        <w:rPr>
-          <w:rFonts w:ascii="Arial" w:hAnsi="Arial" w:cs="Arial"/>
-          <w:sz w:val="24"/>
-          <w:szCs w:val="24"/>
-        </w:rPr>
-        <w:t>Lanatti</w:t>
-      </w:r>
-      <w:proofErr w:type="spellEnd"/>
     </w:p>
     <w:p>
       <w:pPr>
@@ -1826,16 +1818,14 @@
         <w:tab/>
         <w:t xml:space="preserve">Será feito a </w:t>
       </w:r>
-      <w:proofErr w:type="spellStart"/>
-      <w:r>
-        <w:rPr>
-          <w:rFonts w:ascii="Arial" w:hAnsi="Arial" w:cs="Arial"/>
-          <w:sz w:val="24"/>
-          <w:szCs w:val="24"/>
-        </w:rPr>
-        <w:t>pagina</w:t>
-      </w:r>
-      <w:proofErr w:type="spellEnd"/>
+      <w:r>
+        <w:rPr>
+          <w:rFonts w:ascii="Arial" w:hAnsi="Arial" w:cs="Arial"/>
+          <w:sz w:val="24"/>
+          <w:szCs w:val="24"/>
+        </w:rPr>
+        <w:t>página</w:t>
+      </w:r>
       <w:r>
         <w:rPr>
           <w:rFonts w:ascii="Arial" w:hAnsi="Arial" w:cs="Arial"/>
@@ -1939,6 +1929,159 @@
         <w:tab/>
         <w:t xml:space="preserve">Tela da </w:t>
       </w:r>
+      <w:r>
+        <w:rPr>
+          <w:rFonts w:ascii="Arial" w:hAnsi="Arial" w:cs="Arial"/>
+          <w:sz w:val="24"/>
+          <w:szCs w:val="24"/>
+        </w:rPr>
+        <w:t>página</w:t>
+      </w:r>
+      <w:r>
+        <w:rPr>
+          <w:rFonts w:ascii="Arial" w:hAnsi="Arial" w:cs="Arial"/>
+          <w:sz w:val="24"/>
+          <w:szCs w:val="24"/>
+        </w:rPr>
+        <w:t xml:space="preserve"> inicial do site</w:t>
+      </w:r>
+    </w:p>
+    <w:p>
+      <w:pPr>
+        <w:rPr>
+          <w:rFonts w:ascii="Arial" w:hAnsi="Arial" w:cs="Arial"/>
+          <w:sz w:val="24"/>
+          <w:szCs w:val="24"/>
+        </w:rPr>
+      </w:pPr>
+      <w:r>
+        <w:rPr>
+          <w:rFonts w:ascii="Arial" w:hAnsi="Arial" w:cs="Arial"/>
+          <w:sz w:val="24"/>
+          <w:szCs w:val="24"/>
+        </w:rPr>
+        <w:t>Por que será feito?</w:t>
+      </w:r>
+    </w:p>
+    <w:p>
+      <w:pPr>
+        <w:rPr>
+          <w:rFonts w:ascii="Arial" w:hAnsi="Arial" w:cs="Arial"/>
+          <w:sz w:val="24"/>
+          <w:szCs w:val="24"/>
+        </w:rPr>
+      </w:pPr>
+      <w:r>
+        <w:rPr>
+          <w:rFonts w:ascii="Arial" w:hAnsi="Arial" w:cs="Arial"/>
+          <w:sz w:val="24"/>
+          <w:szCs w:val="24"/>
+        </w:rPr>
+        <w:tab/>
+        <w:t xml:space="preserve">Essa </w:t>
+      </w:r>
+      <w:r>
+        <w:rPr>
+          <w:rFonts w:ascii="Arial" w:hAnsi="Arial" w:cs="Arial"/>
+          <w:sz w:val="24"/>
+          <w:szCs w:val="24"/>
+        </w:rPr>
+        <w:t>página</w:t>
+      </w:r>
+      <w:r>
+        <w:rPr>
+          <w:rFonts w:ascii="Arial" w:hAnsi="Arial" w:cs="Arial"/>
+          <w:sz w:val="24"/>
+          <w:szCs w:val="24"/>
+        </w:rPr>
+        <w:t xml:space="preserve"> será feita para que os usuários consigam visualizar todos os ingressos </w:t>
+      </w:r>
+      <w:r>
+        <w:rPr>
+          <w:rFonts w:ascii="Arial" w:hAnsi="Arial" w:cs="Arial"/>
+          <w:sz w:val="24"/>
+          <w:szCs w:val="24"/>
+        </w:rPr>
+        <w:t>disponíveis</w:t>
+      </w:r>
+      <w:r>
+        <w:rPr>
+          <w:rFonts w:ascii="Arial" w:hAnsi="Arial" w:cs="Arial"/>
+          <w:sz w:val="24"/>
+          <w:szCs w:val="24"/>
+        </w:rPr>
+        <w:t xml:space="preserve"> para compra.</w:t>
+      </w:r>
+    </w:p>
+    <w:p>
+      <w:pPr>
+        <w:rPr>
+          <w:rFonts w:ascii="Arial" w:hAnsi="Arial" w:cs="Arial"/>
+          <w:sz w:val="24"/>
+          <w:szCs w:val="24"/>
+        </w:rPr>
+      </w:pPr>
+      <w:r>
+        <w:rPr>
+          <w:rFonts w:ascii="Arial" w:hAnsi="Arial" w:cs="Arial"/>
+          <w:sz w:val="24"/>
+          <w:szCs w:val="24"/>
+        </w:rPr>
+        <w:t>Quando será feito?</w:t>
+      </w:r>
+    </w:p>
+    <w:p>
+      <w:pPr>
+        <w:rPr>
+          <w:rFonts w:ascii="Arial" w:hAnsi="Arial" w:cs="Arial"/>
+          <w:sz w:val="24"/>
+          <w:szCs w:val="24"/>
+        </w:rPr>
+      </w:pPr>
+      <w:r>
+        <w:rPr>
+          <w:rFonts w:ascii="Arial" w:hAnsi="Arial" w:cs="Arial"/>
+          <w:sz w:val="24"/>
+          <w:szCs w:val="24"/>
+        </w:rPr>
+        <w:tab/>
+        <w:t>08/11 – 14/11</w:t>
+      </w:r>
+    </w:p>
+    <w:p>
+      <w:pPr>
+        <w:rPr>
+          <w:rFonts w:ascii="Arial" w:hAnsi="Arial" w:cs="Arial"/>
+          <w:sz w:val="24"/>
+          <w:szCs w:val="24"/>
+        </w:rPr>
+      </w:pPr>
+      <w:r>
+        <w:rPr>
+          <w:rFonts w:ascii="Arial" w:hAnsi="Arial" w:cs="Arial"/>
+          <w:sz w:val="24"/>
+          <w:szCs w:val="24"/>
+        </w:rPr>
+        <w:t>Por quem será feito?</w:t>
+      </w:r>
+    </w:p>
+    <w:p>
+      <w:pPr>
+        <w:rPr>
+          <w:rFonts w:ascii="Arial" w:hAnsi="Arial" w:cs="Arial"/>
+          <w:sz w:val="24"/>
+          <w:szCs w:val="24"/>
+        </w:rPr>
+      </w:pPr>
+      <w:r>
+        <w:rPr>
+          <w:rFonts w:ascii="Arial" w:hAnsi="Arial" w:cs="Arial"/>
+          <w:sz w:val="24"/>
+          <w:szCs w:val="24"/>
+        </w:rPr>
+        <w:tab/>
+        <w:t xml:space="preserve">Pedro </w:t>
+      </w:r>
       <w:proofErr w:type="spellStart"/>
       <w:r>
         <w:rPr>
@@ -1946,168 +2089,9 @@
           <w:sz w:val="24"/>
           <w:szCs w:val="24"/>
         </w:rPr>
-        <w:t>pagina</w:t>
+        <w:t>Lanatti</w:t>
       </w:r>
       <w:proofErr w:type="spellEnd"/>
-      <w:r>
-        <w:rPr>
-          <w:rFonts w:ascii="Arial" w:hAnsi="Arial" w:cs="Arial"/>
-          <w:sz w:val="24"/>
-          <w:szCs w:val="24"/>
-        </w:rPr>
-        <w:t xml:space="preserve"> inicial do site</w:t>
-      </w:r>
-    </w:p>
-    <w:p>
-      <w:pPr>
-        <w:rPr>
-          <w:rFonts w:ascii="Arial" w:hAnsi="Arial" w:cs="Arial"/>
-          <w:sz w:val="24"/>
-          <w:szCs w:val="24"/>
-        </w:rPr>
-      </w:pPr>
-      <w:r>
-        <w:rPr>
-          <w:rFonts w:ascii="Arial" w:hAnsi="Arial" w:cs="Arial"/>
-          <w:sz w:val="24"/>
-          <w:szCs w:val="24"/>
-        </w:rPr>
-        <w:t>Por que será feito?</w:t>
-      </w:r>
-    </w:p>
-    <w:p>
-      <w:pPr>
-        <w:rPr>
-          <w:rFonts w:ascii="Arial" w:hAnsi="Arial" w:cs="Arial"/>
-          <w:sz w:val="24"/>
-          <w:szCs w:val="24"/>
-        </w:rPr>
-      </w:pPr>
-      <w:r>
-        <w:rPr>
-          <w:rFonts w:ascii="Arial" w:hAnsi="Arial" w:cs="Arial"/>
-          <w:sz w:val="24"/>
-          <w:szCs w:val="24"/>
-        </w:rPr>
-        <w:tab/>
-        <w:t xml:space="preserve">Essa </w:t>
-      </w:r>
-      <w:proofErr w:type="spellStart"/>
-      <w:r>
-        <w:rPr>
-          <w:rFonts w:ascii="Arial" w:hAnsi="Arial" w:cs="Arial"/>
-          <w:sz w:val="24"/>
-          <w:szCs w:val="24"/>
-        </w:rPr>
-        <w:t>pagina</w:t>
-      </w:r>
-      <w:proofErr w:type="spellEnd"/>
-      <w:r>
-        <w:rPr>
-          <w:rFonts w:ascii="Arial" w:hAnsi="Arial" w:cs="Arial"/>
-          <w:sz w:val="24"/>
-          <w:szCs w:val="24"/>
-        </w:rPr>
-        <w:t xml:space="preserve"> será feita para que os usuários consigam visualizar todos os ingressos </w:t>
-      </w:r>
-      <w:proofErr w:type="spellStart"/>
-      <w:r>
-        <w:rPr>
-          <w:rFonts w:ascii="Arial" w:hAnsi="Arial" w:cs="Arial"/>
-          <w:sz w:val="24"/>
-          <w:szCs w:val="24"/>
-        </w:rPr>
-        <w:t>disponiveis</w:t>
-      </w:r>
-      <w:proofErr w:type="spellEnd"/>
-      <w:r>
-        <w:rPr>
-          <w:rFonts w:ascii="Arial" w:hAnsi="Arial" w:cs="Arial"/>
-          <w:sz w:val="24"/>
-          <w:szCs w:val="24"/>
-        </w:rPr>
-        <w:t xml:space="preserve"> para compra.</w:t>
-      </w:r>
-    </w:p>
-    <w:p>
-      <w:pPr>
-        <w:rPr>
-          <w:rFonts w:ascii="Arial" w:hAnsi="Arial" w:cs="Arial"/>
-          <w:sz w:val="24"/>
-          <w:szCs w:val="24"/>
-        </w:rPr>
-      </w:pPr>
-      <w:r>
-        <w:rPr>
-          <w:rFonts w:ascii="Arial" w:hAnsi="Arial" w:cs="Arial"/>
-          <w:sz w:val="24"/>
-          <w:szCs w:val="24"/>
-        </w:rPr>
-        <w:t>Quando será feito?</w:t>
-      </w:r>
-    </w:p>
-    <w:p>
-      <w:pPr>
-        <w:rPr>
-          <w:rFonts w:ascii="Arial" w:hAnsi="Arial" w:cs="Arial"/>
-          <w:sz w:val="24"/>
-          <w:szCs w:val="24"/>
-        </w:rPr>
-      </w:pPr>
-      <w:r>
-        <w:rPr>
-          <w:rFonts w:ascii="Arial" w:hAnsi="Arial" w:cs="Arial"/>
-          <w:sz w:val="24"/>
-          <w:szCs w:val="24"/>
-        </w:rPr>
-        <w:tab/>
-        <w:t>08/11 – 14/11</w:t>
-      </w:r>
-    </w:p>
-    <w:p>
-      <w:pPr>
-        <w:rPr>
-          <w:rFonts w:ascii="Arial" w:hAnsi="Arial" w:cs="Arial"/>
-          <w:sz w:val="24"/>
-          <w:szCs w:val="24"/>
-        </w:rPr>
-      </w:pPr>
-      <w:r>
-        <w:rPr>
-          <w:rFonts w:ascii="Arial" w:hAnsi="Arial" w:cs="Arial"/>
-          <w:sz w:val="24"/>
-          <w:szCs w:val="24"/>
-        </w:rPr>
-        <w:t>Por quem será feito?</w:t>
-      </w:r>
-    </w:p>
-    <w:p>
-      <w:pPr>
-        <w:rPr>
-          <w:rFonts w:ascii="Arial" w:hAnsi="Arial" w:cs="Arial"/>
-          <w:sz w:val="24"/>
-          <w:szCs w:val="24"/>
-        </w:rPr>
-      </w:pPr>
-      <w:r>
-        <w:rPr>
-          <w:rFonts w:ascii="Arial" w:hAnsi="Arial" w:cs="Arial"/>
-          <w:sz w:val="24"/>
-          <w:szCs w:val="24"/>
-        </w:rPr>
-        <w:tab/>
-        <w:t xml:space="preserve">Pedro </w:t>
-      </w:r>
-      <w:proofErr w:type="spellStart"/>
-      <w:r>
-        <w:rPr>
-          <w:rFonts w:ascii="Arial" w:hAnsi="Arial" w:cs="Arial"/>
-          <w:sz w:val="24"/>
-          <w:szCs w:val="24"/>
-        </w:rPr>
-        <w:t>Lanatti</w:t>
-      </w:r>
-      <w:proofErr w:type="spellEnd"/>
     </w:p>
     <w:p>
       <w:pPr>
@@ -2143,16 +2127,14 @@
         <w:tab/>
         <w:t xml:space="preserve">A </w:t>
       </w:r>
-      <w:proofErr w:type="spellStart"/>
-      <w:r>
-        <w:rPr>
-          <w:rFonts w:ascii="Arial" w:hAnsi="Arial" w:cs="Arial"/>
-          <w:sz w:val="24"/>
-          <w:szCs w:val="24"/>
-        </w:rPr>
-        <w:t>pagina</w:t>
-      </w:r>
-      <w:proofErr w:type="spellEnd"/>
+      <w:r>
+        <w:rPr>
+          <w:rFonts w:ascii="Arial" w:hAnsi="Arial" w:cs="Arial"/>
+          <w:sz w:val="24"/>
+          <w:szCs w:val="24"/>
+        </w:rPr>
+        <w:t>página</w:t>
+      </w:r>
       <w:r>
         <w:rPr>
           <w:rFonts w:ascii="Arial" w:hAnsi="Arial" w:cs="Arial"/>
@@ -2161,16 +2143,14 @@
         </w:rPr>
         <w:t xml:space="preserve"> inicial estará repleta de cards que representaram os ingressos, onde um usuário poderá ver mais detalhes do ingresso e também </w:t>
       </w:r>
-      <w:proofErr w:type="gramStart"/>
-      <w:r>
-        <w:rPr>
-          <w:rFonts w:ascii="Arial" w:hAnsi="Arial" w:cs="Arial"/>
-          <w:sz w:val="24"/>
-          <w:szCs w:val="24"/>
-        </w:rPr>
-        <w:t>compra-lo</w:t>
-      </w:r>
-      <w:proofErr w:type="gramEnd"/>
+      <w:r>
+        <w:rPr>
+          <w:rFonts w:ascii="Arial" w:hAnsi="Arial" w:cs="Arial"/>
+          <w:sz w:val="24"/>
+          <w:szCs w:val="24"/>
+        </w:rPr>
+        <w:t>o comprar</w:t>
+      </w:r>
       <w:r>
         <w:rPr>
           <w:rFonts w:ascii="Arial" w:hAnsi="Arial" w:cs="Arial"/>
@@ -2188,16 +2168,14 @@
         <w:lastRenderedPageBreak/>
         <w:t xml:space="preserve">caso queira. Haverá filtros de pesquisa também para que usuários possam procurar direto </w:t>
       </w:r>
-      <w:proofErr w:type="gramStart"/>
-      <w:r>
-        <w:rPr>
-          <w:rFonts w:ascii="Arial" w:hAnsi="Arial" w:cs="Arial"/>
-          <w:sz w:val="24"/>
-          <w:szCs w:val="24"/>
-        </w:rPr>
-        <w:t>pelo ingressos</w:t>
-      </w:r>
-      <w:proofErr w:type="gramEnd"/>
+      <w:r>
+        <w:rPr>
+          <w:rFonts w:ascii="Arial" w:hAnsi="Arial" w:cs="Arial"/>
+          <w:sz w:val="24"/>
+          <w:szCs w:val="24"/>
+        </w:rPr>
+        <w:t>pelos ingressos</w:t>
+      </w:r>
       <w:r>
         <w:rPr>
           <w:rFonts w:ascii="Arial" w:hAnsi="Arial" w:cs="Arial"/>
@@ -2353,16 +2331,14 @@
         </w:rPr>
         <w:t xml:space="preserve">será uma </w:t>
       </w:r>
-      <w:proofErr w:type="spellStart"/>
-      <w:r>
-        <w:rPr>
-          <w:rFonts w:ascii="Arial" w:hAnsi="Arial" w:cs="Arial"/>
-          <w:sz w:val="24"/>
-          <w:szCs w:val="24"/>
-        </w:rPr>
-        <w:t>pagina</w:t>
-      </w:r>
-      <w:proofErr w:type="spellEnd"/>
+      <w:r>
+        <w:rPr>
+          <w:rFonts w:ascii="Arial" w:hAnsi="Arial" w:cs="Arial"/>
+          <w:sz w:val="24"/>
+          <w:szCs w:val="24"/>
+        </w:rPr>
+        <w:t>página</w:t>
+      </w:r>
       <w:r>
         <w:rPr>
           <w:rFonts w:ascii="Arial" w:hAnsi="Arial" w:cs="Arial"/>
@@ -2692,16 +2668,14 @@
         </w:rPr>
         <w:t xml:space="preserve">A tela exclusiva do usuário vendedor será uma </w:t>
       </w:r>
-      <w:proofErr w:type="spellStart"/>
-      <w:r>
-        <w:rPr>
-          <w:rFonts w:ascii="Arial" w:hAnsi="Arial" w:cs="Arial"/>
-          <w:sz w:val="24"/>
-          <w:szCs w:val="24"/>
-        </w:rPr>
-        <w:t>pagina</w:t>
-      </w:r>
-      <w:proofErr w:type="spellEnd"/>
+      <w:r>
+        <w:rPr>
+          <w:rFonts w:ascii="Arial" w:hAnsi="Arial" w:cs="Arial"/>
+          <w:sz w:val="24"/>
+          <w:szCs w:val="24"/>
+        </w:rPr>
+        <w:t>página</w:t>
+      </w:r>
       <w:r>
         <w:rPr>
           <w:rFonts w:ascii="Arial" w:hAnsi="Arial" w:cs="Arial"/>
@@ -2963,6 +2937,127 @@
         <w:tab/>
         <w:t xml:space="preserve">Gravação do </w:t>
       </w:r>
+      <w:r>
+        <w:rPr>
+          <w:rFonts w:ascii="Arial" w:hAnsi="Arial" w:cs="Arial"/>
+          <w:sz w:val="24"/>
+          <w:szCs w:val="24"/>
+        </w:rPr>
+        <w:t>vídeo</w:t>
+      </w:r>
+      <w:r>
+        <w:rPr>
+          <w:rFonts w:ascii="Arial" w:hAnsi="Arial" w:cs="Arial"/>
+          <w:sz w:val="24"/>
+          <w:szCs w:val="24"/>
+        </w:rPr>
+        <w:t xml:space="preserve"> da aplicação finalizada</w:t>
+      </w:r>
+    </w:p>
+    <w:p>
+      <w:pPr>
+        <w:rPr>
+          <w:rFonts w:ascii="Arial" w:hAnsi="Arial" w:cs="Arial"/>
+          <w:sz w:val="24"/>
+          <w:szCs w:val="24"/>
+        </w:rPr>
+      </w:pPr>
+      <w:r>
+        <w:rPr>
+          <w:rFonts w:ascii="Arial" w:hAnsi="Arial" w:cs="Arial"/>
+          <w:sz w:val="24"/>
+          <w:szCs w:val="24"/>
+        </w:rPr>
+        <w:t>Por que será feito?</w:t>
+      </w:r>
+    </w:p>
+    <w:p>
+      <w:pPr>
+        <w:rPr>
+          <w:rFonts w:ascii="Arial" w:hAnsi="Arial" w:cs="Arial"/>
+          <w:sz w:val="24"/>
+          <w:szCs w:val="24"/>
+        </w:rPr>
+      </w:pPr>
+      <w:r>
+        <w:rPr>
+          <w:rFonts w:ascii="Arial" w:hAnsi="Arial" w:cs="Arial"/>
+          <w:sz w:val="24"/>
+          <w:szCs w:val="24"/>
+        </w:rPr>
+        <w:tab/>
+        <w:t>Será feito para apresentar o projeto desenvolvido</w:t>
+      </w:r>
+    </w:p>
+    <w:p>
+      <w:pPr>
+        <w:rPr>
+          <w:rFonts w:ascii="Arial" w:hAnsi="Arial" w:cs="Arial"/>
+          <w:sz w:val="24"/>
+          <w:szCs w:val="24"/>
+        </w:rPr>
+      </w:pPr>
+      <w:r>
+        <w:rPr>
+          <w:rFonts w:ascii="Arial" w:hAnsi="Arial" w:cs="Arial"/>
+          <w:sz w:val="24"/>
+          <w:szCs w:val="24"/>
+        </w:rPr>
+        <w:t>Quando será feito?</w:t>
+      </w:r>
+    </w:p>
+    <w:p>
+      <w:pPr>
+        <w:rPr>
+          <w:rFonts w:ascii="Arial" w:hAnsi="Arial" w:cs="Arial"/>
+          <w:sz w:val="24"/>
+          <w:szCs w:val="24"/>
+        </w:rPr>
+      </w:pPr>
+      <w:r>
+        <w:rPr>
+          <w:rFonts w:ascii="Arial" w:hAnsi="Arial" w:cs="Arial"/>
+          <w:sz w:val="24"/>
+          <w:szCs w:val="24"/>
+        </w:rPr>
+        <w:tab/>
+        <w:t>29/11 – 05/12</w:t>
+      </w:r>
+    </w:p>
+    <w:p>
+      <w:pPr>
+        <w:rPr>
+          <w:rFonts w:ascii="Arial" w:hAnsi="Arial" w:cs="Arial"/>
+          <w:sz w:val="24"/>
+          <w:szCs w:val="24"/>
+        </w:rPr>
+      </w:pPr>
+      <w:r>
+        <w:rPr>
+          <w:rFonts w:ascii="Arial" w:hAnsi="Arial" w:cs="Arial"/>
+          <w:sz w:val="24"/>
+          <w:szCs w:val="24"/>
+        </w:rPr>
+        <w:t>Por quem será feito?</w:t>
+      </w:r>
+    </w:p>
+    <w:p>
+      <w:pPr>
+        <w:rPr>
+          <w:rFonts w:ascii="Arial" w:hAnsi="Arial" w:cs="Arial"/>
+          <w:sz w:val="24"/>
+          <w:szCs w:val="24"/>
+        </w:rPr>
+      </w:pPr>
+      <w:r>
+        <w:rPr>
+          <w:rFonts w:ascii="Arial" w:hAnsi="Arial" w:cs="Arial"/>
+          <w:sz w:val="24"/>
+          <w:szCs w:val="24"/>
+        </w:rPr>
+        <w:tab/>
+        <w:t xml:space="preserve">Pedro </w:t>
+      </w:r>
       <w:proofErr w:type="spellStart"/>
       <w:r>
         <w:rPr>
@@ -2970,132 +3065,9 @@
           <w:sz w:val="24"/>
           <w:szCs w:val="24"/>
         </w:rPr>
-        <w:t>video</w:t>
+        <w:t>Lanatti</w:t>
       </w:r>
       <w:proofErr w:type="spellEnd"/>
-      <w:r>
-        <w:rPr>
-          <w:rFonts w:ascii="Arial" w:hAnsi="Arial" w:cs="Arial"/>
-          <w:sz w:val="24"/>
-          <w:szCs w:val="24"/>
-        </w:rPr>
-        <w:t xml:space="preserve"> da aplicação finalizada</w:t>
-      </w:r>
-    </w:p>
-    <w:p>
-      <w:pPr>
-        <w:rPr>
-          <w:rFonts w:ascii="Arial" w:hAnsi="Arial" w:cs="Arial"/>
-          <w:sz w:val="24"/>
-          <w:szCs w:val="24"/>
-        </w:rPr>
-      </w:pPr>
-      <w:r>
-        <w:rPr>
-          <w:rFonts w:ascii="Arial" w:hAnsi="Arial" w:cs="Arial"/>
-          <w:sz w:val="24"/>
-          <w:szCs w:val="24"/>
-        </w:rPr>
-        <w:t>Por que será feito?</w:t>
-      </w:r>
-    </w:p>
-    <w:p>
-      <w:pPr>
-        <w:rPr>
-          <w:rFonts w:ascii="Arial" w:hAnsi="Arial" w:cs="Arial"/>
-          <w:sz w:val="24"/>
-          <w:szCs w:val="24"/>
-        </w:rPr>
-      </w:pPr>
-      <w:r>
-        <w:rPr>
-          <w:rFonts w:ascii="Arial" w:hAnsi="Arial" w:cs="Arial"/>
-          <w:sz w:val="24"/>
-          <w:szCs w:val="24"/>
-        </w:rPr>
-        <w:tab/>
-        <w:t>Será feito para apresentar o projeto desenvolvido</w:t>
-      </w:r>
-    </w:p>
-    <w:p>
-      <w:pPr>
-        <w:rPr>
-          <w:rFonts w:ascii="Arial" w:hAnsi="Arial" w:cs="Arial"/>
-          <w:sz w:val="24"/>
-          <w:szCs w:val="24"/>
-        </w:rPr>
-      </w:pPr>
-      <w:r>
-        <w:rPr>
-          <w:rFonts w:ascii="Arial" w:hAnsi="Arial" w:cs="Arial"/>
-          <w:sz w:val="24"/>
-          <w:szCs w:val="24"/>
-        </w:rPr>
-        <w:t>Quando será feito?</w:t>
-      </w:r>
-    </w:p>
-    <w:p>
-      <w:pPr>
-        <w:rPr>
-          <w:rFonts w:ascii="Arial" w:hAnsi="Arial" w:cs="Arial"/>
-          <w:sz w:val="24"/>
-          <w:szCs w:val="24"/>
-        </w:rPr>
-      </w:pPr>
-      <w:r>
-        <w:rPr>
-          <w:rFonts w:ascii="Arial" w:hAnsi="Arial" w:cs="Arial"/>
-          <w:sz w:val="24"/>
-          <w:szCs w:val="24"/>
-        </w:rPr>
-        <w:tab/>
-        <w:t>29/11 – 05/12</w:t>
-      </w:r>
-    </w:p>
-    <w:p>
-      <w:pPr>
-        <w:rPr>
-          <w:rFonts w:ascii="Arial" w:hAnsi="Arial" w:cs="Arial"/>
-          <w:sz w:val="24"/>
-          <w:szCs w:val="24"/>
-        </w:rPr>
-      </w:pPr>
-      <w:r>
-        <w:rPr>
-          <w:rFonts w:ascii="Arial" w:hAnsi="Arial" w:cs="Arial"/>
-          <w:sz w:val="24"/>
-          <w:szCs w:val="24"/>
-        </w:rPr>
-        <w:t>Por quem será feito?</w:t>
-      </w:r>
-    </w:p>
-    <w:p>
-      <w:pPr>
-        <w:rPr>
-          <w:rFonts w:ascii="Arial" w:hAnsi="Arial" w:cs="Arial"/>
-          <w:sz w:val="24"/>
-          <w:szCs w:val="24"/>
-        </w:rPr>
-      </w:pPr>
-      <w:r>
-        <w:rPr>
-          <w:rFonts w:ascii="Arial" w:hAnsi="Arial" w:cs="Arial"/>
-          <w:sz w:val="24"/>
-          <w:szCs w:val="24"/>
-        </w:rPr>
-        <w:tab/>
-        <w:t xml:space="preserve">Pedro </w:t>
-      </w:r>
-      <w:proofErr w:type="spellStart"/>
-      <w:r>
-        <w:rPr>
-          <w:rFonts w:ascii="Arial" w:hAnsi="Arial" w:cs="Arial"/>
-          <w:sz w:val="24"/>
-          <w:szCs w:val="24"/>
-        </w:rPr>
-        <w:t>Lanatti</w:t>
-      </w:r>
-      <w:proofErr w:type="spellEnd"/>
     </w:p>
     <w:p>
       <w:pPr>
@@ -3131,16 +3103,14 @@
         <w:tab/>
         <w:t xml:space="preserve">Após o projeto estar </w:t>
       </w:r>
-      <w:proofErr w:type="spellStart"/>
-      <w:r>
-        <w:rPr>
-          <w:rFonts w:ascii="Arial" w:hAnsi="Arial" w:cs="Arial"/>
-          <w:sz w:val="24"/>
-          <w:szCs w:val="24"/>
-        </w:rPr>
-        <w:t>conluido</w:t>
-      </w:r>
-      <w:proofErr w:type="spellEnd"/>
+      <w:r>
+        <w:rPr>
+          <w:rFonts w:ascii="Arial" w:hAnsi="Arial" w:cs="Arial"/>
+          <w:sz w:val="24"/>
+          <w:szCs w:val="24"/>
+        </w:rPr>
+        <w:t>concluído</w:t>
+      </w:r>
       <w:r>
         <w:rPr>
           <w:rFonts w:ascii="Arial" w:hAnsi="Arial" w:cs="Arial"/>
@@ -3149,16 +3119,14 @@
         </w:rPr>
         <w:t xml:space="preserve">, será gravado um </w:t>
       </w:r>
-      <w:proofErr w:type="spellStart"/>
-      <w:r>
-        <w:rPr>
-          <w:rFonts w:ascii="Arial" w:hAnsi="Arial" w:cs="Arial"/>
-          <w:sz w:val="24"/>
-          <w:szCs w:val="24"/>
-        </w:rPr>
-        <w:t>video</w:t>
-      </w:r>
-      <w:proofErr w:type="spellEnd"/>
+      <w:r>
+        <w:rPr>
+          <w:rFonts w:ascii="Arial" w:hAnsi="Arial" w:cs="Arial"/>
+          <w:sz w:val="24"/>
+          <w:szCs w:val="24"/>
+        </w:rPr>
+        <w:t>vídeo</w:t>
+      </w:r>
       <w:r>
         <w:rPr>
           <w:rFonts w:ascii="Arial" w:hAnsi="Arial" w:cs="Arial"/>

</xml_diff>